<commit_message>
Done with my testing part
</commit_message>
<xml_diff>
--- a/4. Testing/Denis/Add new product.docx
+++ b/4. Testing/Denis/Add new product.docx
@@ -104,7 +104,7 @@
               <w:rPr>
                 <w:rFonts w:ascii="Calibri" w:hAnsi="Calibri" w:cs="Calibri"/>
               </w:rPr>
-              <w:t>Gate-Shop</w:t>
+              <w:t>Salomon</w:t>
             </w:r>
           </w:p>
           <w:p>
@@ -513,13 +513,13 @@
               <w:rPr>
                 <w:rFonts w:ascii="Calibri" w:hAnsi="Calibri" w:cs="Calibri"/>
               </w:rPr>
-              <w:t>Pro</w:t>
-            </w:r>
-            <w:r>
-              <w:rPr>
-                <w:rFonts w:ascii="Calibri" w:hAnsi="Calibri" w:cs="Calibri"/>
-              </w:rPr>
-              <w:t>duct name, category</w:t>
+              <w:t>Category,</w:t>
+            </w:r>
+            <w:r>
+              <w:rPr>
+                <w:rFonts w:ascii="Calibri" w:hAnsi="Calibri" w:cs="Calibri"/>
+              </w:rPr>
+              <w:t xml:space="preserve"> selling type, title, brand, bus type, description, price.</w:t>
             </w:r>
           </w:p>
         </w:tc>
@@ -558,8 +558,6 @@
         </w:rPr>
         <w:t>Scenario</w:t>
       </w:r>
-      <w:bookmarkStart w:id="0" w:name="_GoBack"/>
-      <w:bookmarkEnd w:id="0"/>
       <w:r>
         <w:rPr>
           <w:rFonts w:ascii="Calibri" w:hAnsi="Calibri" w:cs="Calibri"/>
@@ -600,9 +598,9 @@
         <w:tblLook w:val="00A0" w:firstRow="1" w:lastRow="0" w:firstColumn="1" w:lastColumn="0" w:noHBand="0" w:noVBand="0"/>
       </w:tblPr>
       <w:tblGrid>
-        <w:gridCol w:w="698"/>
-        <w:gridCol w:w="3298"/>
-        <w:gridCol w:w="5172"/>
+        <w:gridCol w:w="697"/>
+        <w:gridCol w:w="3300"/>
+        <w:gridCol w:w="5171"/>
       </w:tblGrid>
       <w:tr>
         <w:tc>
@@ -688,7 +686,7 @@
               <w:rPr>
                 <w:rFonts w:ascii="Calibri" w:hAnsi="Calibri" w:cs="Calibri"/>
               </w:rPr>
-              <w:t>1.</w:t>
+              <w:t xml:space="preserve">1. </w:t>
             </w:r>
           </w:p>
         </w:tc>
@@ -703,6 +701,12 @@
                 <w:rFonts w:ascii="Calibri" w:hAnsi="Calibri" w:cs="Calibri"/>
               </w:rPr>
             </w:pPr>
+            <w:r>
+              <w:rPr>
+                <w:rFonts w:ascii="Calibri" w:hAnsi="Calibri" w:cs="Calibri"/>
+              </w:rPr>
+              <w:t>Log in</w:t>
+            </w:r>
           </w:p>
         </w:tc>
         <w:tc>
@@ -716,6 +720,12 @@
                 <w:rFonts w:ascii="Calibri" w:hAnsi="Calibri" w:cs="Calibri"/>
               </w:rPr>
             </w:pPr>
+            <w:r>
+              <w:rPr>
+                <w:rFonts w:ascii="Calibri" w:hAnsi="Calibri" w:cs="Calibri"/>
+              </w:rPr>
+              <w:t>To start the test.</w:t>
+            </w:r>
           </w:p>
         </w:tc>
       </w:tr>
@@ -735,7 +745,7 @@
               <w:rPr>
                 <w:rFonts w:ascii="Calibri" w:hAnsi="Calibri" w:cs="Calibri"/>
               </w:rPr>
-              <w:t>2.</w:t>
+              <w:t xml:space="preserve">2. </w:t>
             </w:r>
           </w:p>
         </w:tc>
@@ -750,6 +760,12 @@
                 <w:rFonts w:ascii="Calibri" w:hAnsi="Calibri" w:cs="Calibri"/>
               </w:rPr>
             </w:pPr>
+            <w:r>
+              <w:rPr>
+                <w:rFonts w:ascii="Calibri" w:hAnsi="Calibri" w:cs="Calibri"/>
+              </w:rPr>
+              <w:t>Click on »Objavite oglas«</w:t>
+            </w:r>
           </w:p>
         </w:tc>
         <w:tc>
@@ -763,6 +779,12 @@
                 <w:rFonts w:ascii="Calibri" w:hAnsi="Calibri" w:cs="Calibri"/>
               </w:rPr>
             </w:pPr>
+            <w:r>
+              <w:rPr>
+                <w:rFonts w:ascii="Calibri" w:hAnsi="Calibri" w:cs="Calibri"/>
+              </w:rPr>
+              <w:t>Will begin the adding process.</w:t>
+            </w:r>
           </w:p>
         </w:tc>
       </w:tr>
@@ -782,7 +804,13 @@
               <w:rPr>
                 <w:rFonts w:ascii="Calibri" w:hAnsi="Calibri" w:cs="Calibri"/>
               </w:rPr>
-              <w:t>3.</w:t>
+              <w:t>3</w:t>
+            </w:r>
+            <w:r>
+              <w:rPr>
+                <w:rFonts w:ascii="Calibri" w:hAnsi="Calibri" w:cs="Calibri"/>
+              </w:rPr>
+              <w:t>.</w:t>
             </w:r>
           </w:p>
         </w:tc>
@@ -797,6 +825,12 @@
                 <w:rFonts w:ascii="Calibri" w:hAnsi="Calibri" w:cs="Calibri"/>
               </w:rPr>
             </w:pPr>
+            <w:r>
+              <w:rPr>
+                <w:rFonts w:ascii="Calibri" w:hAnsi="Calibri" w:cs="Calibri"/>
+              </w:rPr>
+              <w:t>Inputting the category type »grafične«, searching and selecting it from the results.</w:t>
+            </w:r>
           </w:p>
         </w:tc>
         <w:tc>
@@ -810,6 +844,426 @@
                 <w:rFonts w:ascii="Calibri" w:hAnsi="Calibri" w:cs="Calibri"/>
               </w:rPr>
             </w:pPr>
+            <w:r>
+              <w:rPr>
+                <w:rFonts w:ascii="Calibri" w:hAnsi="Calibri" w:cs="Calibri"/>
+              </w:rPr>
+              <w:t>Will show the selling type radio button.</w:t>
+            </w:r>
+          </w:p>
+        </w:tc>
+      </w:tr>
+      <w:tr>
+        <w:tc>
+          <w:tcPr>
+            <w:tcW w:w="699" w:type="dxa"/>
+          </w:tcPr>
+          <w:p>
+            <w:pPr>
+              <w:pStyle w:val="Golobesedilo"/>
+              <w:rPr>
+                <w:rFonts w:ascii="Calibri" w:hAnsi="Calibri" w:cs="Calibri"/>
+              </w:rPr>
+            </w:pPr>
+            <w:r>
+              <w:rPr>
+                <w:rFonts w:ascii="Calibri" w:hAnsi="Calibri" w:cs="Calibri"/>
+              </w:rPr>
+              <w:t xml:space="preserve">4. </w:t>
+            </w:r>
+          </w:p>
+        </w:tc>
+        <w:tc>
+          <w:tcPr>
+            <w:tcW w:w="3343" w:type="dxa"/>
+          </w:tcPr>
+          <w:p>
+            <w:pPr>
+              <w:pStyle w:val="Golobesedilo"/>
+              <w:rPr>
+                <w:rFonts w:ascii="Calibri" w:hAnsi="Calibri" w:cs="Calibri"/>
+              </w:rPr>
+            </w:pPr>
+            <w:r>
+              <w:rPr>
+                <w:rFonts w:ascii="Calibri" w:hAnsi="Calibri" w:cs="Calibri"/>
+              </w:rPr>
+              <w:t>Choosing the selling type »Prodam« with radio button and clicking on »Nadaljuj«.</w:t>
+            </w:r>
+          </w:p>
+        </w:tc>
+        <w:tc>
+          <w:tcPr>
+            <w:tcW w:w="5246" w:type="dxa"/>
+          </w:tcPr>
+          <w:p>
+            <w:pPr>
+              <w:pStyle w:val="Golobesedilo"/>
+              <w:rPr>
+                <w:rFonts w:ascii="Calibri" w:hAnsi="Calibri" w:cs="Calibri"/>
+              </w:rPr>
+            </w:pPr>
+            <w:r>
+              <w:rPr>
+                <w:rFonts w:ascii="Calibri" w:hAnsi="Calibri" w:cs="Calibri"/>
+              </w:rPr>
+              <w:t>Advances the adding process to »Vnos podatkov«.</w:t>
+            </w:r>
+          </w:p>
+        </w:tc>
+      </w:tr>
+      <w:tr>
+        <w:tc>
+          <w:tcPr>
+            <w:tcW w:w="699" w:type="dxa"/>
+          </w:tcPr>
+          <w:p>
+            <w:pPr>
+              <w:pStyle w:val="Golobesedilo"/>
+              <w:rPr>
+                <w:rFonts w:ascii="Calibri" w:hAnsi="Calibri" w:cs="Calibri"/>
+              </w:rPr>
+            </w:pPr>
+            <w:r>
+              <w:rPr>
+                <w:rFonts w:ascii="Calibri" w:hAnsi="Calibri" w:cs="Calibri"/>
+              </w:rPr>
+              <w:t>5</w:t>
+            </w:r>
+            <w:r>
+              <w:rPr>
+                <w:rFonts w:ascii="Calibri" w:hAnsi="Calibri" w:cs="Calibri"/>
+              </w:rPr>
+              <w:t>.</w:t>
+            </w:r>
+          </w:p>
+        </w:tc>
+        <w:tc>
+          <w:tcPr>
+            <w:tcW w:w="3343" w:type="dxa"/>
+          </w:tcPr>
+          <w:p>
+            <w:pPr>
+              <w:pStyle w:val="Golobesedilo"/>
+              <w:rPr>
+                <w:rFonts w:ascii="Calibri" w:hAnsi="Calibri" w:cs="Calibri"/>
+              </w:rPr>
+            </w:pPr>
+            <w:r>
+              <w:rPr>
+                <w:rFonts w:ascii="Calibri" w:hAnsi="Calibri" w:cs="Calibri"/>
+              </w:rPr>
+              <w:t xml:space="preserve">Inputting the title, </w:t>
+            </w:r>
+            <w:r>
+              <w:rPr>
+                <w:rFonts w:ascii="Calibri" w:hAnsi="Calibri" w:cs="Calibri"/>
+              </w:rPr>
+              <w:t>selecting the brand and bus type, inputting the description</w:t>
+            </w:r>
+            <w:r>
+              <w:rPr>
+                <w:rFonts w:ascii="Calibri" w:hAnsi="Calibri" w:cs="Calibri"/>
+              </w:rPr>
+              <w:t xml:space="preserve"> and price</w:t>
+            </w:r>
+            <w:r>
+              <w:rPr>
+                <w:rFonts w:ascii="Calibri" w:hAnsi="Calibri" w:cs="Calibri"/>
+              </w:rPr>
+              <w:t xml:space="preserve"> and then clicking on »Nadaljuj«.</w:t>
+            </w:r>
+          </w:p>
+        </w:tc>
+        <w:tc>
+          <w:tcPr>
+            <w:tcW w:w="5246" w:type="dxa"/>
+          </w:tcPr>
+          <w:p>
+            <w:pPr>
+              <w:pStyle w:val="Golobesedilo"/>
+              <w:rPr>
+                <w:rFonts w:ascii="Calibri" w:hAnsi="Calibri" w:cs="Calibri"/>
+              </w:rPr>
+            </w:pPr>
+            <w:r>
+              <w:rPr>
+                <w:rFonts w:ascii="Calibri" w:hAnsi="Calibri" w:cs="Calibri"/>
+              </w:rPr>
+              <w:t>Advances the adding process to »Dodajanje multimedije«.</w:t>
+            </w:r>
+          </w:p>
+        </w:tc>
+      </w:tr>
+      <w:tr>
+        <w:tc>
+          <w:tcPr>
+            <w:tcW w:w="699" w:type="dxa"/>
+          </w:tcPr>
+          <w:p>
+            <w:pPr>
+              <w:pStyle w:val="Golobesedilo"/>
+              <w:rPr>
+                <w:rFonts w:ascii="Calibri" w:hAnsi="Calibri" w:cs="Calibri"/>
+              </w:rPr>
+            </w:pPr>
+            <w:r>
+              <w:rPr>
+                <w:rFonts w:ascii="Calibri" w:hAnsi="Calibri" w:cs="Calibri"/>
+              </w:rPr>
+              <w:t>6</w:t>
+            </w:r>
+            <w:r>
+              <w:rPr>
+                <w:rFonts w:ascii="Calibri" w:hAnsi="Calibri" w:cs="Calibri"/>
+              </w:rPr>
+              <w:t xml:space="preserve">. </w:t>
+            </w:r>
+          </w:p>
+        </w:tc>
+        <w:tc>
+          <w:tcPr>
+            <w:tcW w:w="3343" w:type="dxa"/>
+          </w:tcPr>
+          <w:p>
+            <w:pPr>
+              <w:pStyle w:val="Golobesedilo"/>
+              <w:rPr>
+                <w:rFonts w:ascii="Calibri" w:hAnsi="Calibri" w:cs="Calibri"/>
+              </w:rPr>
+            </w:pPr>
+            <w:r>
+              <w:rPr>
+                <w:rFonts w:ascii="Calibri" w:hAnsi="Calibri" w:cs="Calibri"/>
+              </w:rPr>
+              <w:t>Click on »</w:t>
+            </w:r>
+            <w:r>
+              <w:rPr>
+                <w:rFonts w:ascii="Calibri" w:hAnsi="Calibri" w:cs="Calibri"/>
+              </w:rPr>
+              <w:t>Naprej</w:t>
+            </w:r>
+            <w:r>
+              <w:rPr>
+                <w:rFonts w:ascii="Calibri" w:hAnsi="Calibri" w:cs="Calibri"/>
+              </w:rPr>
+              <w:t>«</w:t>
+            </w:r>
+            <w:r>
+              <w:rPr>
+                <w:rFonts w:ascii="Calibri" w:hAnsi="Calibri" w:cs="Calibri"/>
+              </w:rPr>
+              <w:t>.</w:t>
+            </w:r>
+          </w:p>
+        </w:tc>
+        <w:tc>
+          <w:tcPr>
+            <w:tcW w:w="5246" w:type="dxa"/>
+          </w:tcPr>
+          <w:p>
+            <w:pPr>
+              <w:pStyle w:val="Golobesedilo"/>
+              <w:rPr>
+                <w:rFonts w:ascii="Calibri" w:hAnsi="Calibri" w:cs="Calibri"/>
+              </w:rPr>
+            </w:pPr>
+            <w:r>
+              <w:rPr>
+                <w:rFonts w:ascii="Calibri" w:hAnsi="Calibri" w:cs="Calibri"/>
+              </w:rPr>
+              <w:t>Advances the adding process to »Predogled in objava«.</w:t>
+            </w:r>
+          </w:p>
+        </w:tc>
+      </w:tr>
+      <w:tr>
+        <w:tc>
+          <w:tcPr>
+            <w:tcW w:w="699" w:type="dxa"/>
+          </w:tcPr>
+          <w:p>
+            <w:pPr>
+              <w:pStyle w:val="Golobesedilo"/>
+              <w:rPr>
+                <w:rFonts w:ascii="Calibri" w:hAnsi="Calibri" w:cs="Calibri"/>
+              </w:rPr>
+            </w:pPr>
+            <w:r>
+              <w:rPr>
+                <w:rFonts w:ascii="Calibri" w:hAnsi="Calibri" w:cs="Calibri"/>
+              </w:rPr>
+              <w:t>7</w:t>
+            </w:r>
+            <w:r>
+              <w:rPr>
+                <w:rFonts w:ascii="Calibri" w:hAnsi="Calibri" w:cs="Calibri"/>
+              </w:rPr>
+              <w:t>.</w:t>
+            </w:r>
+          </w:p>
+        </w:tc>
+        <w:tc>
+          <w:tcPr>
+            <w:tcW w:w="3343" w:type="dxa"/>
+          </w:tcPr>
+          <w:p>
+            <w:pPr>
+              <w:pStyle w:val="Golobesedilo"/>
+              <w:rPr>
+                <w:rFonts w:ascii="Calibri" w:hAnsi="Calibri" w:cs="Calibri"/>
+              </w:rPr>
+            </w:pPr>
+            <w:r>
+              <w:rPr>
+                <w:rFonts w:ascii="Calibri" w:hAnsi="Calibri" w:cs="Calibri"/>
+              </w:rPr>
+              <w:t>Click on »Oddaj oglas«.</w:t>
+            </w:r>
+          </w:p>
+        </w:tc>
+        <w:tc>
+          <w:tcPr>
+            <w:tcW w:w="5246" w:type="dxa"/>
+          </w:tcPr>
+          <w:p>
+            <w:pPr>
+              <w:pStyle w:val="Golobesedilo"/>
+              <w:rPr>
+                <w:rFonts w:ascii="Calibri" w:hAnsi="Calibri" w:cs="Calibri"/>
+              </w:rPr>
+            </w:pPr>
+            <w:r>
+              <w:rPr>
+                <w:rFonts w:ascii="Calibri" w:hAnsi="Calibri" w:cs="Calibri"/>
+              </w:rPr>
+              <w:t>Finishes the adding process.</w:t>
+            </w:r>
+          </w:p>
+        </w:tc>
+      </w:tr>
+      <w:tr>
+        <w:tc>
+          <w:tcPr>
+            <w:tcW w:w="699" w:type="dxa"/>
+          </w:tcPr>
+          <w:p>
+            <w:pPr>
+              <w:pStyle w:val="Golobesedilo"/>
+              <w:rPr>
+                <w:rFonts w:ascii="Calibri" w:hAnsi="Calibri" w:cs="Calibri"/>
+              </w:rPr>
+            </w:pPr>
+            <w:r>
+              <w:rPr>
+                <w:rFonts w:ascii="Calibri" w:hAnsi="Calibri" w:cs="Calibri"/>
+              </w:rPr>
+              <w:t>8</w:t>
+            </w:r>
+          </w:p>
+        </w:tc>
+        <w:tc>
+          <w:tcPr>
+            <w:tcW w:w="3343" w:type="dxa"/>
+          </w:tcPr>
+          <w:p>
+            <w:pPr>
+              <w:pStyle w:val="Golobesedilo"/>
+              <w:rPr>
+                <w:rFonts w:ascii="Calibri" w:hAnsi="Calibri" w:cs="Calibri"/>
+              </w:rPr>
+            </w:pPr>
+            <w:r>
+              <w:rPr>
+                <w:rFonts w:ascii="Calibri" w:hAnsi="Calibri" w:cs="Calibri"/>
+              </w:rPr>
+              <w:t>Click on »Moj Salomon« and then »Oglasi«.</w:t>
+            </w:r>
+          </w:p>
+        </w:tc>
+        <w:tc>
+          <w:tcPr>
+            <w:tcW w:w="5246" w:type="dxa"/>
+          </w:tcPr>
+          <w:p>
+            <w:pPr>
+              <w:pStyle w:val="Golobesedilo"/>
+              <w:rPr>
+                <w:rFonts w:ascii="Calibri" w:hAnsi="Calibri" w:cs="Calibri"/>
+              </w:rPr>
+            </w:pPr>
+            <w:r>
+              <w:rPr>
+                <w:rFonts w:ascii="Calibri" w:hAnsi="Calibri" w:cs="Calibri"/>
+              </w:rPr>
+              <w:t>Will show the newly added product in the users list.</w:t>
+            </w:r>
+          </w:p>
+        </w:tc>
+      </w:tr>
+      <w:tr>
+        <w:tc>
+          <w:tcPr>
+            <w:tcW w:w="699" w:type="dxa"/>
+          </w:tcPr>
+          <w:p>
+            <w:pPr>
+              <w:pStyle w:val="Golobesedilo"/>
+              <w:rPr>
+                <w:rFonts w:ascii="Calibri" w:hAnsi="Calibri" w:cs="Calibri"/>
+              </w:rPr>
+            </w:pPr>
+            <w:r>
+              <w:rPr>
+                <w:rFonts w:ascii="Calibri" w:hAnsi="Calibri" w:cs="Calibri"/>
+              </w:rPr>
+              <w:t>9</w:t>
+            </w:r>
+            <w:r>
+              <w:rPr>
+                <w:rFonts w:ascii="Calibri" w:hAnsi="Calibri" w:cs="Calibri"/>
+              </w:rPr>
+              <w:t>.</w:t>
+            </w:r>
+          </w:p>
+        </w:tc>
+        <w:tc>
+          <w:tcPr>
+            <w:tcW w:w="3343" w:type="dxa"/>
+          </w:tcPr>
+          <w:p>
+            <w:pPr>
+              <w:pStyle w:val="Golobesedilo"/>
+              <w:rPr>
+                <w:rFonts w:ascii="Calibri" w:hAnsi="Calibri" w:cs="Calibri"/>
+              </w:rPr>
+            </w:pPr>
+            <w:r>
+              <w:rPr>
+                <w:rFonts w:ascii="Calibri" w:hAnsi="Calibri" w:cs="Calibri"/>
+              </w:rPr>
+              <w:t>Log out</w:t>
+            </w:r>
+          </w:p>
+        </w:tc>
+        <w:tc>
+          <w:tcPr>
+            <w:tcW w:w="5246" w:type="dxa"/>
+          </w:tcPr>
+          <w:p>
+            <w:pPr>
+              <w:pStyle w:val="Golobesedilo"/>
+              <w:rPr>
+                <w:rFonts w:ascii="Calibri" w:hAnsi="Calibri" w:cs="Calibri"/>
+              </w:rPr>
+            </w:pPr>
+            <w:r>
+              <w:rPr>
+                <w:rFonts w:ascii="Calibri" w:hAnsi="Calibri" w:cs="Calibri"/>
+              </w:rPr>
+              <w:t>This is for next time running the test.</w:t>
+            </w:r>
           </w:p>
         </w:tc>
       </w:tr>
@@ -885,7 +1339,7 @@
         </w:tc>
         <w:tc>
           <w:tcPr>
-            <w:tcW w:w="3674" w:type="dxa"/>
+            <w:tcW w:w="3630" w:type="dxa"/>
             <w:shd w:val="clear" w:color="auto" w:fill="D9D9D9" w:themeFill="background1" w:themeFillShade="D9"/>
           </w:tcPr>
           <w:p>
@@ -907,7 +1361,7 @@
         </w:tc>
         <w:tc>
           <w:tcPr>
-            <w:tcW w:w="5246" w:type="dxa"/>
+            <w:tcW w:w="5170" w:type="dxa"/>
             <w:shd w:val="clear" w:color="auto" w:fill="D9D9D9" w:themeFill="background1" w:themeFillShade="D9"/>
           </w:tcPr>
           <w:p>
@@ -950,7 +1404,7 @@
         </w:tc>
         <w:tc>
           <w:tcPr>
-            <w:tcW w:w="3674" w:type="dxa"/>
+            <w:tcW w:w="3630" w:type="dxa"/>
           </w:tcPr>
           <w:p>
             <w:pPr>
@@ -959,11 +1413,17 @@
                 <w:rFonts w:ascii="Calibri" w:hAnsi="Calibri" w:cs="Calibri"/>
               </w:rPr>
             </w:pPr>
+            <w:r>
+              <w:rPr>
+                <w:rFonts w:ascii="Calibri" w:hAnsi="Calibri" w:cs="Calibri"/>
+              </w:rPr>
+              <w:t>Title</w:t>
+            </w:r>
           </w:p>
         </w:tc>
         <w:tc>
           <w:tcPr>
-            <w:tcW w:w="5246" w:type="dxa"/>
+            <w:tcW w:w="5170" w:type="dxa"/>
           </w:tcPr>
           <w:p>
             <w:pPr>
@@ -972,6 +1432,18 @@
                 <w:rFonts w:ascii="Calibri" w:hAnsi="Calibri" w:cs="Calibri"/>
               </w:rPr>
             </w:pPr>
+            <w:r>
+              <w:rPr>
+                <w:rFonts w:ascii="Calibri" w:hAnsi="Calibri" w:cs="Calibri"/>
+              </w:rPr>
+              <w:t xml:space="preserve">Is required, has to be less than 60 </w:t>
+            </w:r>
+            <w:r>
+              <w:rPr>
+                <w:rFonts w:ascii="Calibri" w:hAnsi="Calibri" w:cs="Calibri"/>
+              </w:rPr>
+              <w:t>characters.</w:t>
+            </w:r>
           </w:p>
         </w:tc>
       </w:tr>
@@ -997,7 +1469,7 @@
         </w:tc>
         <w:tc>
           <w:tcPr>
-            <w:tcW w:w="3674" w:type="dxa"/>
+            <w:tcW w:w="3630" w:type="dxa"/>
           </w:tcPr>
           <w:p>
             <w:pPr>
@@ -1006,11 +1478,17 @@
                 <w:rFonts w:ascii="Calibri" w:hAnsi="Calibri" w:cs="Calibri"/>
               </w:rPr>
             </w:pPr>
+            <w:r>
+              <w:rPr>
+                <w:rFonts w:ascii="Calibri" w:hAnsi="Calibri" w:cs="Calibri"/>
+              </w:rPr>
+              <w:t>Price</w:t>
+            </w:r>
           </w:p>
         </w:tc>
         <w:tc>
           <w:tcPr>
-            <w:tcW w:w="5246" w:type="dxa"/>
+            <w:tcW w:w="5170" w:type="dxa"/>
           </w:tcPr>
           <w:p>
             <w:pPr>
@@ -1019,53 +1497,12 @@
                 <w:rFonts w:ascii="Calibri" w:hAnsi="Calibri" w:cs="Calibri"/>
               </w:rPr>
             </w:pPr>
-          </w:p>
-        </w:tc>
-      </w:tr>
-      <w:tr>
-        <w:tc>
-          <w:tcPr>
-            <w:tcW w:w="368" w:type="dxa"/>
-          </w:tcPr>
-          <w:p>
-            <w:pPr>
-              <w:pStyle w:val="Golobesedilo"/>
-              <w:rPr>
-                <w:rFonts w:ascii="Calibri" w:hAnsi="Calibri" w:cs="Calibri"/>
-              </w:rPr>
-            </w:pPr>
-            <w:r>
-              <w:rPr>
-                <w:rFonts w:ascii="Calibri" w:hAnsi="Calibri" w:cs="Calibri"/>
-              </w:rPr>
-              <w:t>3.</w:t>
-            </w:r>
-          </w:p>
-        </w:tc>
-        <w:tc>
-          <w:tcPr>
-            <w:tcW w:w="3674" w:type="dxa"/>
-          </w:tcPr>
-          <w:p>
-            <w:pPr>
-              <w:pStyle w:val="Golobesedilo"/>
-              <w:rPr>
-                <w:rFonts w:ascii="Calibri" w:hAnsi="Calibri" w:cs="Calibri"/>
-              </w:rPr>
-            </w:pPr>
-          </w:p>
-        </w:tc>
-        <w:tc>
-          <w:tcPr>
-            <w:tcW w:w="5246" w:type="dxa"/>
-          </w:tcPr>
-          <w:p>
-            <w:pPr>
-              <w:pStyle w:val="Golobesedilo"/>
-              <w:rPr>
-                <w:rFonts w:ascii="Calibri" w:hAnsi="Calibri" w:cs="Calibri"/>
-              </w:rPr>
-            </w:pPr>
+            <w:r>
+              <w:rPr>
+                <w:rFonts w:ascii="Calibri" w:hAnsi="Calibri" w:cs="Calibri"/>
+              </w:rPr>
+              <w:t>Is required, has to be a number.</w:t>
+            </w:r>
           </w:p>
         </w:tc>
       </w:tr>
@@ -1156,6 +1593,14 @@
                 <w:rFonts w:ascii="Calibri" w:hAnsi="Calibri" w:cs="Calibri"/>
               </w:rPr>
             </w:pPr>
+            <w:r>
+              <w:rPr>
+                <w:rFonts w:ascii="Calibri" w:hAnsi="Calibri" w:cs="Calibri"/>
+              </w:rPr>
+              <w:t>No further notice is needed.</w:t>
+            </w:r>
+            <w:bookmarkStart w:id="0" w:name="_GoBack"/>
+            <w:bookmarkEnd w:id="0"/>
           </w:p>
         </w:tc>
       </w:tr>

</xml_diff>